<commit_message>
finalizando estudo de caso
</commit_message>
<xml_diff>
--- a/Ténico em Desenvolvimento de Sistemas/Modelagem de Sistemas/Estudo de caso/Estudo de Caso – Restaurante.docx
+++ b/Ténico em Desenvolvimento de Sistemas/Modelagem de Sistemas/Estudo de caso/Estudo de Caso – Restaurante.docx
@@ -7,11 +7,11 @@
         <w:jc w:val="center"/>
       </w:pPr>
       <w:bookmarkStart w:id="0" w:name="_GoBack"/>
+      <w:bookmarkEnd w:id="0"/>
       <w:r>
         <w:t>Estudo de Caso – Restaurante</w:t>
       </w:r>
     </w:p>
-    <w:bookmarkEnd w:id="0"/>
     <w:p/>
     <w:p>
       <w:r>
@@ -104,6 +104,114 @@
           <w:numId w:val="2"/>
         </w:numPr>
       </w:pPr>
+      <w:r>
+        <w:t>O cliente deve poder navegar pelo cardápio dos restaurantes cadastrados, selecionar itens e personalizá-los conforme suas preferências (como adicionar ou remover ingredientes).</w:t>
+      </w:r>
+    </w:p>
+    <w:p>
+      <w:pPr>
+        <w:pStyle w:val="PargrafodaLista"/>
+        <w:numPr>
+          <w:ilvl w:val="0"/>
+          <w:numId w:val="2"/>
+        </w:numPr>
+      </w:pPr>
+      <w:r>
+        <w:t>O sistema deve calcular automaticamente o valor total do pedido, incluindo taxas de serviço e entrega, e permitir a aplicação de cupons de desconto ou promoções.</w:t>
+      </w:r>
+    </w:p>
+    <w:p>
+      <w:pPr>
+        <w:pStyle w:val="PargrafodaLista"/>
+        <w:numPr>
+          <w:ilvl w:val="0"/>
+          <w:numId w:val="2"/>
+        </w:numPr>
+      </w:pPr>
+      <w:r>
+        <w:t>Após a finalização do pedido, o sistema deve enviar uma confirmação ao cliente e ao restaurante, detalhando os itens pedidos, endereço de entrega, e estimativa de tempo de entrega.</w:t>
+      </w:r>
+    </w:p>
+    <w:p>
+      <w:pPr>
+        <w:pStyle w:val="PargrafodaLista"/>
+        <w:ind w:left="1440"/>
+      </w:pPr>
+    </w:p>
+    <w:p>
+      <w:pPr>
+        <w:pStyle w:val="PargrafodaLista"/>
+        <w:numPr>
+          <w:ilvl w:val="0"/>
+          <w:numId w:val="1"/>
+        </w:numPr>
+      </w:pPr>
+      <w:r>
+        <w:t>Rastreamento de Entregas</w:t>
+      </w:r>
+      <w:r>
+        <w:t>.</w:t>
+      </w:r>
+    </w:p>
+    <w:p>
+      <w:pPr>
+        <w:pStyle w:val="PargrafodaLista"/>
+        <w:numPr>
+          <w:ilvl w:val="0"/>
+          <w:numId w:val="3"/>
+        </w:numPr>
+      </w:pPr>
+      <w:r>
+        <w:t>Após o pedido ser aceito e preparado pelo restaurante, o sistema deve permitir que o cliente acompanhe o status da entrega, desde a saída do entregador até a chegada ao destino.</w:t>
+      </w:r>
+    </w:p>
+    <w:p>
+      <w:pPr>
+        <w:pStyle w:val="PargrafodaLista"/>
+        <w:numPr>
+          <w:ilvl w:val="0"/>
+          <w:numId w:val="3"/>
+        </w:numPr>
+      </w:pPr>
+      <w:r>
+        <w:t xml:space="preserve">O sistema deve utilizar serviços de </w:t>
+      </w:r>
+      <w:proofErr w:type="spellStart"/>
+      <w:r>
+        <w:t>geolocalização</w:t>
+      </w:r>
+      <w:proofErr w:type="spellEnd"/>
+      <w:r>
+        <w:t xml:space="preserve"> para fornecer uma estimativa precisa do tempo de chegada e uma visualização do entregador no mapa.</w:t>
+      </w:r>
+    </w:p>
+    <w:p>
+      <w:pPr>
+        <w:pStyle w:val="PargrafodaLista"/>
+        <w:numPr>
+          <w:ilvl w:val="0"/>
+          <w:numId w:val="3"/>
+        </w:numPr>
+      </w:pPr>
+      <w:r>
+        <w:t xml:space="preserve">O cliente deve receber notificações automáticas (via </w:t>
+      </w:r>
+      <w:proofErr w:type="spellStart"/>
+      <w:r>
+        <w:t>app</w:t>
+      </w:r>
+      <w:proofErr w:type="spellEnd"/>
+      <w:r>
+        <w:t xml:space="preserve">, SMS ou </w:t>
+      </w:r>
+      <w:proofErr w:type="spellStart"/>
+      <w:r>
+        <w:t>email</w:t>
+      </w:r>
+      <w:proofErr w:type="spellEnd"/>
+      <w:r>
+        <w:t>) sobre o progresso da entrega, como "Pedido saiu para entrega" ou "Pedido entregue".</w:t>
+      </w:r>
     </w:p>
     <w:sectPr>
       <w:pgSz w:w="11906" w:h="16838"/>
@@ -118,6 +226,119 @@
 <file path=word/numbering.xml><?xml version="1.0" encoding="utf-8"?>
 <w:numbering xmlns:wpc="http://schemas.microsoft.com/office/word/2010/wordprocessingCanvas" xmlns:cx="http://schemas.microsoft.com/office/drawing/2014/chartex" xmlns:cx1="http://schemas.microsoft.com/office/drawing/2015/9/8/chartex" xmlns:mc="http://schemas.openxmlformats.org/markup-compatibility/2006" xmlns:o="urn:schemas-microsoft-com:office:office" xmlns:r="http://schemas.openxmlformats.org/officeDocument/2006/relationships" xmlns:m="http://schemas.openxmlformats.org/officeDocument/2006/math" xmlns:v="urn:schemas-microsoft-com:vml" xmlns:wp14="http://schemas.microsoft.com/office/word/2010/wordprocessingDrawing" xmlns:wp="http://schemas.openxmlformats.org/drawingml/2006/wordprocessingDrawing" xmlns:w10="urn:schemas-microsoft-com:office:word" xmlns:w="http://schemas.openxmlformats.org/wordprocessingml/2006/main" xmlns:w14="http://schemas.microsoft.com/office/word/2010/wordml" xmlns:w15="http://schemas.microsoft.com/office/word/2012/wordml" xmlns:w16se="http://schemas.microsoft.com/office/word/2015/wordml/symex" xmlns:wpg="http://schemas.microsoft.com/office/word/2010/wordprocessingGroup" xmlns:wpi="http://schemas.microsoft.com/office/word/2010/wordprocessingInk" xmlns:wne="http://schemas.microsoft.com/office/word/2006/wordml" xmlns:wps="http://schemas.microsoft.com/office/word/2010/wordprocessingShape" mc:Ignorable="w14 w15 w16se wp14">
   <w:abstractNum w:abstractNumId="0" w15:restartNumberingAfterBreak="0">
+    <w:nsid w:val="10FF3CBD"/>
+    <w:multiLevelType w:val="hybridMultilevel"/>
+    <w:tmpl w:val="DDD8268C"/>
+    <w:lvl w:ilvl="0" w:tplc="04160001">
+      <w:start w:val="1"/>
+      <w:numFmt w:val="bullet"/>
+      <w:lvlText w:val=""/>
+      <w:lvlJc w:val="left"/>
+      <w:pPr>
+        <w:ind w:left="1440" w:hanging="360"/>
+      </w:pPr>
+      <w:rPr>
+        <w:rFonts w:ascii="Symbol" w:hAnsi="Symbol" w:hint="default"/>
+      </w:rPr>
+    </w:lvl>
+    <w:lvl w:ilvl="1" w:tplc="04160003" w:tentative="1">
+      <w:start w:val="1"/>
+      <w:numFmt w:val="bullet"/>
+      <w:lvlText w:val="o"/>
+      <w:lvlJc w:val="left"/>
+      <w:pPr>
+        <w:ind w:left="2160" w:hanging="360"/>
+      </w:pPr>
+      <w:rPr>
+        <w:rFonts w:ascii="Courier New" w:hAnsi="Courier New" w:cs="Courier New" w:hint="default"/>
+      </w:rPr>
+    </w:lvl>
+    <w:lvl w:ilvl="2" w:tplc="04160005" w:tentative="1">
+      <w:start w:val="1"/>
+      <w:numFmt w:val="bullet"/>
+      <w:lvlText w:val=""/>
+      <w:lvlJc w:val="left"/>
+      <w:pPr>
+        <w:ind w:left="2880" w:hanging="360"/>
+      </w:pPr>
+      <w:rPr>
+        <w:rFonts w:ascii="Wingdings" w:hAnsi="Wingdings" w:hint="default"/>
+      </w:rPr>
+    </w:lvl>
+    <w:lvl w:ilvl="3" w:tplc="04160001" w:tentative="1">
+      <w:start w:val="1"/>
+      <w:numFmt w:val="bullet"/>
+      <w:lvlText w:val=""/>
+      <w:lvlJc w:val="left"/>
+      <w:pPr>
+        <w:ind w:left="3600" w:hanging="360"/>
+      </w:pPr>
+      <w:rPr>
+        <w:rFonts w:ascii="Symbol" w:hAnsi="Symbol" w:hint="default"/>
+      </w:rPr>
+    </w:lvl>
+    <w:lvl w:ilvl="4" w:tplc="04160003" w:tentative="1">
+      <w:start w:val="1"/>
+      <w:numFmt w:val="bullet"/>
+      <w:lvlText w:val="o"/>
+      <w:lvlJc w:val="left"/>
+      <w:pPr>
+        <w:ind w:left="4320" w:hanging="360"/>
+      </w:pPr>
+      <w:rPr>
+        <w:rFonts w:ascii="Courier New" w:hAnsi="Courier New" w:cs="Courier New" w:hint="default"/>
+      </w:rPr>
+    </w:lvl>
+    <w:lvl w:ilvl="5" w:tplc="04160005" w:tentative="1">
+      <w:start w:val="1"/>
+      <w:numFmt w:val="bullet"/>
+      <w:lvlText w:val=""/>
+      <w:lvlJc w:val="left"/>
+      <w:pPr>
+        <w:ind w:left="5040" w:hanging="360"/>
+      </w:pPr>
+      <w:rPr>
+        <w:rFonts w:ascii="Wingdings" w:hAnsi="Wingdings" w:hint="default"/>
+      </w:rPr>
+    </w:lvl>
+    <w:lvl w:ilvl="6" w:tplc="04160001" w:tentative="1">
+      <w:start w:val="1"/>
+      <w:numFmt w:val="bullet"/>
+      <w:lvlText w:val=""/>
+      <w:lvlJc w:val="left"/>
+      <w:pPr>
+        <w:ind w:left="5760" w:hanging="360"/>
+      </w:pPr>
+      <w:rPr>
+        <w:rFonts w:ascii="Symbol" w:hAnsi="Symbol" w:hint="default"/>
+      </w:rPr>
+    </w:lvl>
+    <w:lvl w:ilvl="7" w:tplc="04160003" w:tentative="1">
+      <w:start w:val="1"/>
+      <w:numFmt w:val="bullet"/>
+      <w:lvlText w:val="o"/>
+      <w:lvlJc w:val="left"/>
+      <w:pPr>
+        <w:ind w:left="6480" w:hanging="360"/>
+      </w:pPr>
+      <w:rPr>
+        <w:rFonts w:ascii="Courier New" w:hAnsi="Courier New" w:cs="Courier New" w:hint="default"/>
+      </w:rPr>
+    </w:lvl>
+    <w:lvl w:ilvl="8" w:tplc="04160005" w:tentative="1">
+      <w:start w:val="1"/>
+      <w:numFmt w:val="bullet"/>
+      <w:lvlText w:val=""/>
+      <w:lvlJc w:val="left"/>
+      <w:pPr>
+        <w:ind w:left="7200" w:hanging="360"/>
+      </w:pPr>
+      <w:rPr>
+        <w:rFonts w:ascii="Wingdings" w:hAnsi="Wingdings" w:hint="default"/>
+      </w:rPr>
+    </w:lvl>
+  </w:abstractNum>
+  <w:abstractNum w:abstractNumId="1" w15:restartNumberingAfterBreak="0">
     <w:nsid w:val="561B1512"/>
     <w:multiLevelType w:val="hybridMultilevel"/>
     <w:tmpl w:val="501826F2"/>
@@ -230,10 +451,10 @@
       </w:rPr>
     </w:lvl>
   </w:abstractNum>
-  <w:abstractNum w:abstractNumId="1" w15:restartNumberingAfterBreak="0">
+  <w:abstractNum w:abstractNumId="2" w15:restartNumberingAfterBreak="0">
     <w:nsid w:val="7768346C"/>
     <w:multiLevelType w:val="hybridMultilevel"/>
-    <w:tmpl w:val="AFB43B16"/>
+    <w:tmpl w:val="6912353C"/>
     <w:lvl w:ilvl="0" w:tplc="0416000F">
       <w:start w:val="1"/>
       <w:numFmt w:val="decimal"/>
@@ -243,7 +464,7 @@
         <w:ind w:left="720" w:hanging="360"/>
       </w:pPr>
     </w:lvl>
-    <w:lvl w:ilvl="1" w:tplc="04160019" w:tentative="1">
+    <w:lvl w:ilvl="1" w:tplc="04160019">
       <w:start w:val="1"/>
       <w:numFmt w:val="lowerLetter"/>
       <w:lvlText w:val="%2."/>
@@ -317,9 +538,12 @@
     </w:lvl>
   </w:abstractNum>
   <w:num w:numId="1">
+    <w:abstractNumId w:val="2"/>
+  </w:num>
+  <w:num w:numId="2">
     <w:abstractNumId w:val="1"/>
   </w:num>
-  <w:num w:numId="2">
+  <w:num w:numId="3">
     <w:abstractNumId w:val="0"/>
   </w:num>
 </w:numbering>

</xml_diff>